<commit_message>
Added new slides for latter part of the term
</commit_message>
<xml_diff>
--- a/Assignment4/report.docx
+++ b/Assignment4/report.docx
@@ -9,15 +9,18 @@
     </w:p>
     <w:p>
       <w:r>
-        <w:t>Professor Matt Burlick</w:t>
-      </w:r>
+        <w:t xml:space="preserve">Professor Matt </w:t>
+      </w:r>
+      <w:proofErr w:type="spellStart"/>
+      <w:r>
+        <w:t>Burlick</w:t>
+      </w:r>
+      <w:proofErr w:type="spellEnd"/>
     </w:p>
     <w:p>
       <w:r>
         <w:t>CS 383 – Assignment 4</w:t>
       </w:r>
-      <w:bookmarkStart w:id="0" w:name="_GoBack"/>
-      <w:bookmarkEnd w:id="0"/>
     </w:p>
     <w:p>
       <w:r>
@@ -131,30 +134,19 @@
           <w:i w:val="0"/>
         </w:rPr>
       </w:pPr>
+      <w:bookmarkStart w:id="0" w:name="_GoBack"/>
+      <w:bookmarkEnd w:id="0"/>
       <w:r>
         <w:t xml:space="preserve">Figure </w:t>
       </w:r>
-      <w:r>
-        <w:fldChar w:fldCharType="begin"/>
-      </w:r>
-      <w:r>
-        <w:instrText xml:space="preserve"> SEQ Figure \* ARABIC </w:instrText>
-      </w:r>
-      <w:r>
-        <w:fldChar w:fldCharType="separate"/>
-      </w:r>
-      <w:r>
-        <w:rPr>
-          <w:noProof/>
-        </w:rPr>
-        <w:t>1</w:t>
-      </w:r>
-      <w:r>
-        <w:rPr>
-          <w:noProof/>
-        </w:rPr>
-        <w:fldChar w:fldCharType="end"/>
-      </w:r>
+      <w:fldSimple w:instr=" SEQ Figure \* ARABIC ">
+        <w:r>
+          <w:rPr>
+            <w:noProof/>
+          </w:rPr>
+          <w:t>1</w:t>
+        </w:r>
+      </w:fldSimple>
       <w:r>
         <w:t xml:space="preserve">: </w:t>
       </w:r>
@@ -168,10 +160,10 @@
           <w:noProof/>
         </w:rPr>
         <w:drawing>
-          <wp:inline distT="0" distB="0" distL="0" distR="0" wp14:anchorId="5439191B" wp14:editId="06C0B441">
-            <wp:extent cx="5939155" cy="805815"/>
-            <wp:effectExtent l="0" t="0" r="4445" b="6985"/>
-            <wp:docPr id="2" name="Picture 2" descr="../../../../../Dropbox/Screenshots/Screenshot%202017-02-16%2009.58.46"/>
+          <wp:inline distT="0" distB="0" distL="0" distR="0" wp14:anchorId="0FE4CF56" wp14:editId="744CB41B">
+            <wp:extent cx="5939155" cy="706120"/>
+            <wp:effectExtent l="0" t="0" r="4445" b="5080"/>
+            <wp:docPr id="1" name="Picture 1" descr="../../../../../Dropbox/Screenshots/Screenshot%202017-02-16%2013.20.52"/>
             <wp:cNvGraphicFramePr>
               <a:graphicFrameLocks xmlns:a="http://schemas.openxmlformats.org/drawingml/2006/main" noChangeAspect="1"/>
             </wp:cNvGraphicFramePr>
@@ -179,7 +171,7 @@
               <a:graphicData uri="http://schemas.openxmlformats.org/drawingml/2006/picture">
                 <pic:pic xmlns:pic="http://schemas.openxmlformats.org/drawingml/2006/picture">
                   <pic:nvPicPr>
-                    <pic:cNvPr id="0" name="Picture 2" descr="../../../../../Dropbox/Screenshots/Screenshot%202017-02-16%2009.58.46"/>
+                    <pic:cNvPr id="0" name="Picture 1" descr="../../../../../Dropbox/Screenshots/Screenshot%202017-02-16%2013.20.52"/>
                     <pic:cNvPicPr>
                       <a:picLocks noChangeAspect="1" noChangeArrowheads="1"/>
                     </pic:cNvPicPr>
@@ -200,7 +192,7 @@
                   <pic:spPr bwMode="auto">
                     <a:xfrm>
                       <a:off x="0" y="0"/>
-                      <a:ext cx="5939155" cy="805815"/>
+                      <a:ext cx="5939155" cy="706120"/>
                     </a:xfrm>
                     <a:prstGeom prst="rect">
                       <a:avLst/>

</xml_diff>